<commit_message>
Update TeamMessage.docx by wulinfeng
</commit_message>
<xml_diff>
--- a/TeamMessage.docx
+++ b/TeamMessage.docx
@@ -334,6 +334,12 @@
                 <w:rFonts w:ascii="微软雅黑" w:eastAsia="微软雅黑" w:hAnsi="微软雅黑"/>
               </w:rPr>
             </w:pPr>
+            <w:r>
+              <w:rPr>
+                <w:rFonts w:ascii="微软雅黑" w:eastAsia="微软雅黑" w:hAnsi="微软雅黑" w:hint="eastAsia"/>
+              </w:rPr>
+              <w:t>13101333</w:t>
+            </w:r>
           </w:p>
         </w:tc>
         <w:tc>
@@ -347,6 +353,12 @@
                 <w:rFonts w:ascii="微软雅黑" w:eastAsia="微软雅黑" w:hAnsi="微软雅黑"/>
               </w:rPr>
             </w:pPr>
+            <w:r>
+              <w:rPr>
+                <w:rFonts w:ascii="微软雅黑" w:eastAsia="微软雅黑" w:hAnsi="微软雅黑"/>
+              </w:rPr>
+              <w:t>lixinxx123</w:t>
+            </w:r>
           </w:p>
         </w:tc>
         <w:tc>
@@ -360,6 +372,21 @@
                 <w:rFonts w:ascii="微软雅黑" w:eastAsia="微软雅黑" w:hAnsi="微软雅黑"/>
               </w:rPr>
             </w:pPr>
+            <w:hyperlink r:id="rId8" w:history="1">
+              <w:r>
+                <w:rPr>
+                  <w:rStyle w:val="a4"/>
+                  <w:rFonts w:ascii="微软雅黑" w:eastAsia="微软雅黑" w:hAnsi="微软雅黑"/>
+                </w:rPr>
+                <w:t>https://github.com/lixinxx123</w:t>
+              </w:r>
+            </w:hyperlink>
+            <w:r>
+              <w:rPr>
+                <w:rFonts w:ascii="微软雅黑" w:eastAsia="微软雅黑" w:hAnsi="微软雅黑"/>
+              </w:rPr>
+              <w:t xml:space="preserve"> </w:t>
+            </w:r>
           </w:p>
         </w:tc>
       </w:tr>
@@ -435,7 +462,7 @@
                 <w:szCs w:val="21"/>
               </w:rPr>
             </w:pPr>
-            <w:hyperlink r:id="rId8" w:history="1">
+            <w:hyperlink r:id="rId9" w:history="1">
               <w:r>
                 <w:rPr>
                   <w:rStyle w:val="a4"/>
@@ -447,8 +474,6 @@
             </w:hyperlink>
           </w:p>
         </w:tc>
-        <w:bookmarkStart w:id="0" w:name="_GoBack"/>
-        <w:bookmarkEnd w:id="0"/>
       </w:tr>
       <w:tr>
         <w:tc>
@@ -483,6 +508,12 @@
                 <w:rFonts w:ascii="微软雅黑" w:eastAsia="微软雅黑" w:hAnsi="微软雅黑"/>
               </w:rPr>
             </w:pPr>
+            <w:r>
+              <w:rPr>
+                <w:rFonts w:ascii="微软雅黑" w:eastAsia="微软雅黑" w:hAnsi="微软雅黑" w:hint="eastAsia"/>
+              </w:rPr>
+              <w:t>13101329</w:t>
+            </w:r>
           </w:p>
         </w:tc>
         <w:tc>
@@ -496,6 +527,12 @@
                 <w:rFonts w:ascii="微软雅黑" w:eastAsia="微软雅黑" w:hAnsi="微软雅黑"/>
               </w:rPr>
             </w:pPr>
+            <w:r>
+              <w:rPr>
+                <w:rFonts w:ascii="微软雅黑" w:eastAsia="微软雅黑" w:hAnsi="微软雅黑" w:hint="eastAsia"/>
+              </w:rPr>
+              <w:t>zhenge</w:t>
+            </w:r>
           </w:p>
         </w:tc>
         <w:tc>
@@ -509,6 +546,21 @@
                 <w:rFonts w:ascii="微软雅黑" w:eastAsia="微软雅黑" w:hAnsi="微软雅黑"/>
               </w:rPr>
             </w:pPr>
+            <w:hyperlink r:id="rId10" w:history="1">
+              <w:r>
+                <w:rPr>
+                  <w:rStyle w:val="a4"/>
+                  <w:rFonts w:ascii="微软雅黑" w:eastAsia="微软雅黑" w:hAnsi="微软雅黑"/>
+                </w:rPr>
+                <w:t>https://github.com/zhenge</w:t>
+              </w:r>
+            </w:hyperlink>
+            <w:r>
+              <w:rPr>
+                <w:rFonts w:ascii="微软雅黑" w:eastAsia="微软雅黑" w:hAnsi="微软雅黑"/>
+              </w:rPr>
+              <w:t xml:space="preserve"> </w:t>
+            </w:r>
           </w:p>
         </w:tc>
       </w:tr>
@@ -545,6 +597,12 @@
                 <w:rFonts w:ascii="微软雅黑" w:eastAsia="微软雅黑" w:hAnsi="微软雅黑"/>
               </w:rPr>
             </w:pPr>
+            <w:r>
+              <w:rPr>
+                <w:rFonts w:ascii="微软雅黑" w:eastAsia="微软雅黑" w:hAnsi="微软雅黑" w:hint="eastAsia"/>
+              </w:rPr>
+              <w:t>13101334</w:t>
+            </w:r>
           </w:p>
         </w:tc>
         <w:tc>
@@ -558,6 +616,12 @@
                 <w:rFonts w:ascii="微软雅黑" w:eastAsia="微软雅黑" w:hAnsi="微软雅黑"/>
               </w:rPr>
             </w:pPr>
+            <w:r>
+              <w:rPr>
+                <w:rFonts w:ascii="微软雅黑" w:eastAsia="微软雅黑" w:hAnsi="微软雅黑"/>
+              </w:rPr>
+              <w:t>woshiwjn</w:t>
+            </w:r>
           </w:p>
         </w:tc>
         <w:tc>
@@ -571,6 +635,21 @@
                 <w:rFonts w:ascii="微软雅黑" w:eastAsia="微软雅黑" w:hAnsi="微软雅黑"/>
               </w:rPr>
             </w:pPr>
+            <w:hyperlink r:id="rId11" w:history="1">
+              <w:r>
+                <w:rPr>
+                  <w:rStyle w:val="a4"/>
+                  <w:rFonts w:ascii="微软雅黑" w:eastAsia="微软雅黑" w:hAnsi="微软雅黑"/>
+                </w:rPr>
+                <w:t>https://github.com/woshiwjn</w:t>
+              </w:r>
+            </w:hyperlink>
+            <w:r>
+              <w:rPr>
+                <w:rFonts w:ascii="微软雅黑" w:eastAsia="微软雅黑" w:hAnsi="微软雅黑"/>
+              </w:rPr>
+              <w:t xml:space="preserve"> </w:t>
+            </w:r>
           </w:p>
         </w:tc>
       </w:tr>
@@ -614,6 +693,12 @@
                 <w:rFonts w:ascii="微软雅黑" w:eastAsia="微软雅黑" w:hAnsi="微软雅黑"/>
               </w:rPr>
             </w:pPr>
+            <w:r>
+              <w:rPr>
+                <w:rFonts w:ascii="微软雅黑" w:eastAsia="微软雅黑" w:hAnsi="微软雅黑" w:hint="eastAsia"/>
+              </w:rPr>
+              <w:t>13101328</w:t>
+            </w:r>
           </w:p>
         </w:tc>
         <w:tc>
@@ -627,6 +712,12 @@
                 <w:rFonts w:ascii="微软雅黑" w:eastAsia="微软雅黑" w:hAnsi="微软雅黑"/>
               </w:rPr>
             </w:pPr>
+            <w:r>
+              <w:rPr>
+                <w:rFonts w:ascii="微软雅黑" w:eastAsia="微软雅黑" w:hAnsi="微软雅黑"/>
+              </w:rPr>
+              <w:t>aodiquan</w:t>
+            </w:r>
           </w:p>
         </w:tc>
         <w:tc>
@@ -640,6 +731,21 @@
                 <w:rFonts w:ascii="微软雅黑" w:eastAsia="微软雅黑" w:hAnsi="微软雅黑"/>
               </w:rPr>
             </w:pPr>
+            <w:hyperlink r:id="rId12" w:history="1">
+              <w:r>
+                <w:rPr>
+                  <w:rStyle w:val="a4"/>
+                  <w:rFonts w:ascii="微软雅黑" w:eastAsia="微软雅黑" w:hAnsi="微软雅黑"/>
+                </w:rPr>
+                <w:t>https://github.com/aodiquan</w:t>
+              </w:r>
+            </w:hyperlink>
+            <w:r>
+              <w:rPr>
+                <w:rFonts w:ascii="微软雅黑" w:eastAsia="微软雅黑" w:hAnsi="微软雅黑"/>
+              </w:rPr>
+              <w:t xml:space="preserve"> </w:t>
+            </w:r>
           </w:p>
         </w:tc>
       </w:tr>
@@ -710,16 +816,16 @@
     <w:p>
       <w:pPr>
         <w:rPr>
-          <w:rFonts w:ascii="微软雅黑" w:eastAsia="微软雅黑" w:hAnsi="微软雅黑"/>
+          <w:rFonts w:ascii="微软雅黑" w:eastAsia="微软雅黑" w:hAnsi="微软雅黑" w:hint="eastAsia"/>
         </w:rPr>
       </w:pPr>
-      <w:hyperlink r:id="rId9" w:history="1">
+      <w:hyperlink r:id="rId13" w:history="1">
         <w:r>
           <w:rPr>
             <w:rStyle w:val="a4"/>
             <w:rFonts w:ascii="微软雅黑" w:eastAsia="微软雅黑" w:hAnsi="微软雅黑"/>
           </w:rPr>
-          <w:t>https://github.com/wulinfeng/No.1-Task3</w:t>
+          <w:t>https://github.com/wulinfeng/webprogram</w:t>
         </w:r>
       </w:hyperlink>
       <w:r>
@@ -728,6 +834,8 @@
         </w:rPr>
         <w:t xml:space="preserve"> </w:t>
       </w:r>
+      <w:bookmarkStart w:id="0" w:name="_GoBack"/>
+      <w:bookmarkEnd w:id="0"/>
     </w:p>
     <w:sectPr>
       <w:pgSz w:w="11906" w:h="16838"/>
@@ -1176,7 +1284,6 @@
   <w:style w:type="character" w:default="1" w:styleId="a0">
     <w:name w:val="Default Paragraph Font"/>
     <w:uiPriority w:val="1"/>
-    <w:semiHidden/>
     <w:unhideWhenUsed/>
   </w:style>
   <w:style w:type="table" w:default="1" w:styleId="a1">

</xml_diff>